<commit_message>
Zaloha dokumentace, skoro hotovo
</commit_message>
<xml_diff>
--- a/Dokumentace_ifj.docx
+++ b/Dokumentace_ifj.docx
@@ -108,97 +108,79 @@
         <w:t xml:space="preserve">Tým </w:t>
       </w:r>
       <w:r>
-        <w:rPr>
-          <w:highlight w:val="yellow"/>
-        </w:rPr>
-        <w:t>???,</w:t>
-      </w:r>
-      <w:r>
-        <w:t xml:space="preserve"> </w:t>
-      </w:r>
-      <w:proofErr w:type="gramStart"/>
+        <w:t xml:space="preserve">040, </w:t>
+      </w:r>
       <w:r>
         <w:t xml:space="preserve">Varianta </w:t>
       </w:r>
       <w:r>
-        <w:rPr>
-          <w:highlight w:val="yellow"/>
-        </w:rPr>
-        <w:t>??</w:t>
-      </w:r>
-      <w:proofErr w:type="gramEnd"/>
-    </w:p>
-    <w:p>
-      <w:pPr>
-        <w:spacing w:line="360" w:lineRule="auto"/>
-      </w:pPr>
-    </w:p>
-    <w:p>
-      <w:pPr>
-        <w:spacing w:line="360" w:lineRule="auto"/>
-      </w:pPr>
-    </w:p>
-    <w:p>
-      <w:pPr>
-        <w:spacing w:line="360" w:lineRule="auto"/>
-      </w:pPr>
-    </w:p>
-    <w:p>
-      <w:pPr>
-        <w:spacing w:line="360" w:lineRule="auto"/>
-      </w:pPr>
-    </w:p>
-    <w:p>
-      <w:pPr>
-        <w:spacing w:line="360" w:lineRule="auto"/>
-      </w:pPr>
-    </w:p>
-    <w:p>
-      <w:pPr>
-        <w:spacing w:line="360" w:lineRule="auto"/>
-      </w:pPr>
-    </w:p>
-    <w:p>
-      <w:pPr>
-        <w:spacing w:line="360" w:lineRule="auto"/>
-      </w:pPr>
-    </w:p>
-    <w:p>
-      <w:pPr>
-        <w:spacing w:line="360" w:lineRule="auto"/>
-      </w:pPr>
-    </w:p>
-    <w:p>
-      <w:pPr>
-        <w:spacing w:line="360" w:lineRule="auto"/>
+        <w:t>II</w:t>
+      </w:r>
+    </w:p>
+    <w:p>
+      <w:pPr>
+        <w:spacing w:line="360" w:lineRule="auto"/>
+      </w:pPr>
+    </w:p>
+    <w:p>
+      <w:pPr>
+        <w:spacing w:line="360" w:lineRule="auto"/>
+      </w:pPr>
+    </w:p>
+    <w:p>
+      <w:pPr>
+        <w:spacing w:line="360" w:lineRule="auto"/>
+      </w:pPr>
+    </w:p>
+    <w:p>
+      <w:pPr>
+        <w:spacing w:line="360" w:lineRule="auto"/>
+      </w:pPr>
+    </w:p>
+    <w:p>
+      <w:pPr>
+        <w:spacing w:line="360" w:lineRule="auto"/>
+      </w:pPr>
+    </w:p>
+    <w:p>
+      <w:pPr>
+        <w:spacing w:line="360" w:lineRule="auto"/>
+      </w:pPr>
+    </w:p>
+    <w:p>
+      <w:pPr>
+        <w:spacing w:line="360" w:lineRule="auto"/>
+      </w:pPr>
+    </w:p>
+    <w:p>
+      <w:pPr>
+        <w:spacing w:line="360" w:lineRule="auto"/>
+      </w:pPr>
+    </w:p>
+    <w:p>
+      <w:pPr>
+        <w:spacing w:line="360" w:lineRule="auto"/>
+      </w:pPr>
+    </w:p>
+    <w:p>
+      <w:pPr>
+        <w:spacing w:line="240" w:lineRule="auto"/>
       </w:pPr>
       <w:r>
         <w:rPr>
           <w:b/>
           <w:bCs/>
         </w:rPr>
-        <w:t xml:space="preserve">Boris </w:t>
-      </w:r>
-      <w:proofErr w:type="spellStart"/>
+        <w:t>Boris Burkalo</w:t>
+      </w:r>
       <w:r>
         <w:rPr>
           <w:b/>
           <w:bCs/>
         </w:rPr>
-        <w:t>Burkalo</w:t>
-      </w:r>
-      <w:proofErr w:type="spellEnd"/>
-      <w:r>
-        <w:rPr>
-          <w:b/>
-          <w:bCs/>
-        </w:rPr>
         <w:tab/>
       </w:r>
       <w:r>
-        <w:rPr>
-          <w:highlight w:val="yellow"/>
-        </w:rPr>
         <w:t>(xburka00</w:t>
       </w:r>
       <w:r>
@@ -216,47 +198,28 @@
     </w:p>
     <w:p>
       <w:pPr>
-        <w:spacing w:line="360" w:lineRule="auto"/>
-      </w:pPr>
-      <w:r>
-        <w:rPr>
-          <w:highlight w:val="yellow"/>
-        </w:rPr>
-        <w:t xml:space="preserve">Jiří </w:t>
-      </w:r>
-      <w:proofErr w:type="spellStart"/>
-      <w:r>
-        <w:rPr>
-          <w:highlight w:val="yellow"/>
-        </w:rPr>
-        <w:t>Hergott</w:t>
-      </w:r>
-      <w:proofErr w:type="spellEnd"/>
-      <w:r>
-        <w:rPr>
-          <w:highlight w:val="yellow"/>
-        </w:rPr>
+        <w:spacing w:line="240" w:lineRule="auto"/>
+      </w:pPr>
+      <w:r>
+        <w:t>Jiří He</w:t>
+      </w:r>
+      <w:r>
+        <w:t>r</w:t>
+      </w:r>
+      <w:r>
+        <w:t>rgott</w:t>
+      </w:r>
+      <w:r>
         <w:tab/>
-        <w:t>(</w:t>
-      </w:r>
-      <w:proofErr w:type="spellStart"/>
-      <w:r>
-        <w:rPr>
-          <w:highlight w:val="yellow"/>
-        </w:rPr>
-        <w:t>xhergo</w:t>
-      </w:r>
-      <w:proofErr w:type="spellEnd"/>
-      <w:r>
-        <w:rPr>
-          <w:highlight w:val="yellow"/>
-        </w:rPr>
-        <w:t>??)</w:t>
-      </w:r>
-      <w:r>
-        <w:rPr>
-          <w:highlight w:val="yellow"/>
-        </w:rPr>
+        <w:t>(xhe</w:t>
+      </w:r>
+      <w:r>
+        <w:t>rrg00</w:t>
+      </w:r>
+      <w:r>
+        <w:t>)</w:t>
+      </w:r>
+      <w:r>
         <w:tab/>
       </w:r>
       <w:r>
@@ -268,7 +231,7 @@
     </w:p>
     <w:p>
       <w:pPr>
-        <w:spacing w:line="360" w:lineRule="auto"/>
+        <w:spacing w:line="240" w:lineRule="auto"/>
       </w:pPr>
       <w:r>
         <w:t>Jan Klu</w:t>
@@ -355,7 +318,7 @@
           <w:r>
             <w:fldChar w:fldCharType="separate"/>
           </w:r>
-          <w:hyperlink w:anchor="_Toc26120541" w:history="1">
+          <w:hyperlink w:anchor="_Toc26344442" w:history="1">
             <w:r>
               <w:rPr>
                 <w:rStyle w:val="Hypertextovodkaz"/>
@@ -397,7 +360,7 @@
                 <w:noProof/>
                 <w:webHidden/>
               </w:rPr>
-              <w:instrText xml:space="preserve"> PAGEREF _Toc26120541 \h </w:instrText>
+              <w:instrText xml:space="preserve"> PAGEREF _Toc26344442 \h </w:instrText>
             </w:r>
             <w:r>
               <w:rPr>
@@ -441,7 +404,7 @@
               <w:lang w:eastAsia="cs-CZ"/>
             </w:rPr>
           </w:pPr>
-          <w:hyperlink w:anchor="_Toc26120542" w:history="1">
+          <w:hyperlink w:anchor="_Toc26344443" w:history="1">
             <w:r>
               <w:rPr>
                 <w:rStyle w:val="Hypertextovodkaz"/>
@@ -483,7 +446,7 @@
                 <w:noProof/>
                 <w:webHidden/>
               </w:rPr>
-              <w:instrText xml:space="preserve"> PAGEREF _Toc26120542 \h </w:instrText>
+              <w:instrText xml:space="preserve"> PAGEREF _Toc26344443 \h </w:instrText>
             </w:r>
             <w:r>
               <w:rPr>
@@ -527,7 +490,7 @@
               <w:lang w:eastAsia="cs-CZ"/>
             </w:rPr>
           </w:pPr>
-          <w:hyperlink w:anchor="_Toc26120543" w:history="1">
+          <w:hyperlink w:anchor="_Toc26344444" w:history="1">
             <w:r>
               <w:rPr>
                 <w:rStyle w:val="Hypertextovodkaz"/>
@@ -569,7 +532,7 @@
                 <w:noProof/>
                 <w:webHidden/>
               </w:rPr>
-              <w:instrText xml:space="preserve"> PAGEREF _Toc26120543 \h </w:instrText>
+              <w:instrText xml:space="preserve"> PAGEREF _Toc26344444 \h </w:instrText>
             </w:r>
             <w:r>
               <w:rPr>
@@ -613,7 +576,7 @@
               <w:lang w:eastAsia="cs-CZ"/>
             </w:rPr>
           </w:pPr>
-          <w:hyperlink w:anchor="_Toc26120544" w:history="1">
+          <w:hyperlink w:anchor="_Toc26344445" w:history="1">
             <w:r>
               <w:rPr>
                 <w:rStyle w:val="Hypertextovodkaz"/>
@@ -655,7 +618,7 @@
                 <w:noProof/>
                 <w:webHidden/>
               </w:rPr>
-              <w:instrText xml:space="preserve"> PAGEREF _Toc26120544 \h </w:instrText>
+              <w:instrText xml:space="preserve"> PAGEREF _Toc26344445 \h </w:instrText>
             </w:r>
             <w:r>
               <w:rPr>
@@ -699,7 +662,7 @@
               <w:lang w:eastAsia="cs-CZ"/>
             </w:rPr>
           </w:pPr>
-          <w:hyperlink w:anchor="_Toc26120545" w:history="1">
+          <w:hyperlink w:anchor="_Toc26344446" w:history="1">
             <w:r>
               <w:rPr>
                 <w:rStyle w:val="Hypertextovodkaz"/>
@@ -741,7 +704,7 @@
                 <w:noProof/>
                 <w:webHidden/>
               </w:rPr>
-              <w:instrText xml:space="preserve"> PAGEREF _Toc26120545 \h </w:instrText>
+              <w:instrText xml:space="preserve"> PAGEREF _Toc26344446 \h </w:instrText>
             </w:r>
             <w:r>
               <w:rPr>
@@ -785,7 +748,7 @@
               <w:lang w:eastAsia="cs-CZ"/>
             </w:rPr>
           </w:pPr>
-          <w:hyperlink w:anchor="_Toc26120546" w:history="1">
+          <w:hyperlink w:anchor="_Toc26344447" w:history="1">
             <w:r>
               <w:rPr>
                 <w:rStyle w:val="Hypertextovodkaz"/>
@@ -827,7 +790,7 @@
                 <w:noProof/>
                 <w:webHidden/>
               </w:rPr>
-              <w:instrText xml:space="preserve"> PAGEREF _Toc26120546 \h </w:instrText>
+              <w:instrText xml:space="preserve"> PAGEREF _Toc26344447 \h </w:instrText>
             </w:r>
             <w:r>
               <w:rPr>
@@ -871,7 +834,7 @@
               <w:lang w:eastAsia="cs-CZ"/>
             </w:rPr>
           </w:pPr>
-          <w:hyperlink w:anchor="_Toc26120547" w:history="1">
+          <w:hyperlink w:anchor="_Toc26344448" w:history="1">
             <w:r>
               <w:rPr>
                 <w:rStyle w:val="Hypertextovodkaz"/>
@@ -913,7 +876,7 @@
                 <w:noProof/>
                 <w:webHidden/>
               </w:rPr>
-              <w:instrText xml:space="preserve"> PAGEREF _Toc26120547 \h </w:instrText>
+              <w:instrText xml:space="preserve"> PAGEREF _Toc26344448 \h </w:instrText>
             </w:r>
             <w:r>
               <w:rPr>
@@ -957,7 +920,7 @@
               <w:lang w:eastAsia="cs-CZ"/>
             </w:rPr>
           </w:pPr>
-          <w:hyperlink w:anchor="_Toc26120548" w:history="1">
+          <w:hyperlink w:anchor="_Toc26344449" w:history="1">
             <w:r>
               <w:rPr>
                 <w:rStyle w:val="Hypertextovodkaz"/>
@@ -999,7 +962,101 @@
                 <w:noProof/>
                 <w:webHidden/>
               </w:rPr>
-              <w:instrText xml:space="preserve"> PAGEREF _Toc26120548 \h </w:instrText>
+              <w:instrText xml:space="preserve"> PAGEREF _Toc26344449 \h </w:instrText>
+            </w:r>
+            <w:r>
+              <w:rPr>
+                <w:noProof/>
+                <w:webHidden/>
+              </w:rPr>
+            </w:r>
+            <w:r>
+              <w:rPr>
+                <w:noProof/>
+                <w:webHidden/>
+              </w:rPr>
+              <w:fldChar w:fldCharType="separate"/>
+            </w:r>
+            <w:r>
+              <w:rPr>
+                <w:noProof/>
+                <w:webHidden/>
+              </w:rPr>
+              <w:t>5</w:t>
+            </w:r>
+            <w:r>
+              <w:rPr>
+                <w:noProof/>
+                <w:webHidden/>
+              </w:rPr>
+              <w:fldChar w:fldCharType="end"/>
+            </w:r>
+          </w:hyperlink>
+        </w:p>
+        <w:p>
+          <w:pPr>
+            <w:pStyle w:val="Obsah2"/>
+            <w:tabs>
+              <w:tab w:val="left" w:pos="660"/>
+              <w:tab w:val="right" w:leader="dot" w:pos="9062"/>
+            </w:tabs>
+            <w:rPr>
+              <w:rFonts w:eastAsiaTheme="minorEastAsia"/>
+              <w:noProof/>
+              <w:lang w:eastAsia="cs-CZ"/>
+            </w:rPr>
+          </w:pPr>
+          <w:hyperlink w:anchor="_Toc26344450" w:history="1">
+            <w:r>
+              <w:rPr>
+                <w:rStyle w:val="Hypertextovodkaz"/>
+                <w:noProof/>
+              </w:rPr>
+              <w:t>4.</w:t>
+            </w:r>
+            <w:r>
+              <w:rPr>
+                <w:rFonts w:eastAsiaTheme="minorEastAsia"/>
+                <w:noProof/>
+                <w:lang w:eastAsia="cs-CZ"/>
+              </w:rPr>
+              <w:tab/>
+            </w:r>
+            <w:r>
+              <w:rPr>
+                <w:rStyle w:val="Hypertextovodkaz"/>
+                <w:noProof/>
+              </w:rPr>
+              <w:t>Závěr</w:t>
+            </w:r>
+            <w:r>
+              <w:rPr>
+                <w:rStyle w:val="Hypertextovodkaz"/>
+                <w:noProof/>
+                <w:highlight w:val="yellow"/>
+              </w:rPr>
+              <w:t>????? Možná nedávat</w:t>
+            </w:r>
+            <w:r>
+              <w:rPr>
+                <w:noProof/>
+                <w:webHidden/>
+              </w:rPr>
+              <w:tab/>
+            </w:r>
+            <w:r>
+              <w:rPr>
+                <w:noProof/>
+                <w:webHidden/>
+              </w:rPr>
+              <w:fldChar w:fldCharType="begin"/>
+            </w:r>
+            <w:r>
+              <w:rPr>
+                <w:noProof/>
+                <w:webHidden/>
+              </w:rPr>
+              <w:instrText xml:space="preserve"> PAGEREF _Toc26344450 \h </w:instrText>
             </w:r>
             <w:r>
               <w:rPr>
@@ -1071,7 +1128,7 @@
         </w:numPr>
         <w:spacing w:line="360" w:lineRule="auto"/>
       </w:pPr>
-      <w:bookmarkStart w:id="0" w:name="_Toc26120541"/>
+      <w:bookmarkStart w:id="0" w:name="_Toc26344442"/>
       <w:r>
         <w:lastRenderedPageBreak/>
         <w:t>Úvod</w:t>
@@ -1108,7 +1165,7 @@
         </w:numPr>
         <w:spacing w:line="360" w:lineRule="auto"/>
       </w:pPr>
-      <w:bookmarkStart w:id="1" w:name="_Toc26120542"/>
+      <w:bookmarkStart w:id="1" w:name="_Toc26344443"/>
       <w:r>
         <w:t xml:space="preserve">Tým </w:t>
       </w:r>
@@ -1134,7 +1191,7 @@
         </w:numPr>
         <w:spacing w:line="360" w:lineRule="auto"/>
       </w:pPr>
-      <w:bookmarkStart w:id="2" w:name="_Toc26120543"/>
+      <w:bookmarkStart w:id="2" w:name="_Toc26344444"/>
       <w:r>
         <w:t>Týmová práce</w:t>
       </w:r>
@@ -1162,13 +1219,22 @@
         <w:t>ě</w:t>
       </w:r>
       <w:r>
-        <w:t xml:space="preserve"> pročítali zadání, a snažili jsme se nějak rozdělit následnou práci. </w:t>
-      </w:r>
-      <w:r>
-        <w:t>Zpočátku jsme si</w:t>
-      </w:r>
-      <w:r>
-        <w:t xml:space="preserve"> rozdělili jen malý úsek, a potom jsme si práci dělili podle aktuálních potřeb. Mimo</w:t>
+        <w:t xml:space="preserve"> pročítali zadání a snažili jsme se nějak rozdělit práci. </w:t>
+      </w:r>
+      <w:r>
+        <w:t>Zpočátku jsme s</w:t>
+      </w:r>
+      <w:r>
+        <w:t>e jednalo</w:t>
+      </w:r>
+      <w:r>
+        <w:t xml:space="preserve"> jen </w:t>
+      </w:r>
+      <w:r>
+        <w:t xml:space="preserve">o </w:t>
+      </w:r>
+      <w:r>
+        <w:t>malý úsek, a potom jsme si práci dělili podle aktuálních potřeb. Mimo</w:t>
       </w:r>
       <w:r>
         <w:t xml:space="preserve"> rozděle</w:t>
@@ -1177,16 +1243,10 @@
         <w:t>n</w:t>
       </w:r>
       <w:r>
-        <w:t xml:space="preserve">ou </w:t>
-      </w:r>
-      <w:r>
-        <w:t>prác</w:t>
-      </w:r>
-      <w:r>
-        <w:t>i</w:t>
-      </w:r>
-      <w:r>
-        <w:t xml:space="preserve"> jsme si navzájem pomáhali s různými problémy.</w:t>
+        <w:t xml:space="preserve">ých úkolů </w:t>
+      </w:r>
+      <w:r>
+        <w:t>jsme si navzájem pomáhali s různými problémy.</w:t>
       </w:r>
     </w:p>
     <w:p>
@@ -1197,10 +1257,7 @@
         <w:t xml:space="preserve">Náš tým zvolil </w:t>
       </w:r>
       <w:r>
-        <w:rPr>
-          <w:highlight w:val="yellow"/>
-        </w:rPr>
-        <w:t>variantu II.</w:t>
+        <w:t>variantu II</w:t>
       </w:r>
       <w:r>
         <w:t>, která k implementaci použila tabulku s rozptýlenými položkami. K</w:t>
@@ -1244,39 +1301,15 @@
         <w:spacing w:line="360" w:lineRule="auto"/>
       </w:pPr>
       <w:r>
-        <w:t>Všichni členové týmu jsme byli zvyklí používat operační systém Linux (</w:t>
-      </w:r>
-      <w:proofErr w:type="spellStart"/>
-      <w:r>
-        <w:t>PopOS</w:t>
-      </w:r>
-      <w:proofErr w:type="spellEnd"/>
-      <w:r>
-        <w:t xml:space="preserve">, </w:t>
-      </w:r>
-      <w:proofErr w:type="spellStart"/>
-      <w:r>
-        <w:t>Ubunutu</w:t>
-      </w:r>
-      <w:proofErr w:type="spellEnd"/>
-      <w:r>
-        <w:t xml:space="preserve">), a tak nikde nenastával problém s kompatibilitou. </w:t>
-      </w:r>
-    </w:p>
-    <w:p>
-      <w:pPr>
-        <w:spacing w:line="360" w:lineRule="auto"/>
-      </w:pPr>
-      <w:r>
-        <w:t xml:space="preserve">K práci jsme využívali </w:t>
-      </w:r>
-      <w:proofErr w:type="spellStart"/>
-      <w:r>
-        <w:t>verzovací</w:t>
-      </w:r>
-      <w:proofErr w:type="spellEnd"/>
-      <w:r>
-        <w:t xml:space="preserve"> systém Git</w:t>
+        <w:t xml:space="preserve">Všichni členové týmu byli zvyklí používat operační systém Linux (PopOS, Ubunutu), a tak nikde nenastával problém s kompatibilitou. </w:t>
+      </w:r>
+    </w:p>
+    <w:p>
+      <w:pPr>
+        <w:spacing w:line="360" w:lineRule="auto"/>
+      </w:pPr>
+      <w:r>
+        <w:t>K práci jsme využívali verzovací systém Git</w:t>
       </w:r>
       <w:r>
         <w:t xml:space="preserve">Hub, </w:t>
@@ -1285,88 +1318,86 @@
         <w:t>kde nám stačilo využít jednu větev, jelikož na daném souboru pracovali vždy maximálně dva lidé, a tak díky vzájemné komunikaci</w:t>
       </w:r>
       <w:r>
-        <w:t xml:space="preserve"> (hlavně pomocí aplikace </w:t>
-      </w:r>
-      <w:proofErr w:type="spellStart"/>
-      <w:r>
-        <w:t>Discord</w:t>
-      </w:r>
-      <w:proofErr w:type="spellEnd"/>
-      <w:r>
-        <w:t>)</w:t>
+        <w:t xml:space="preserve"> (hlavně pomocí aplikace Discord)</w:t>
       </w:r>
       <w:r>
         <w:t xml:space="preserve"> </w:t>
       </w:r>
       <w:r>
-        <w:t>nebyl problém s </w:t>
-      </w:r>
-      <w:proofErr w:type="spellStart"/>
+        <w:t>nebyl problém s</w:t>
+      </w:r>
+      <w:r>
+        <w:t> </w:t>
+      </w:r>
       <w:r>
         <w:t>mergováním</w:t>
       </w:r>
-      <w:proofErr w:type="spellEnd"/>
-      <w:r>
-        <w:t xml:space="preserve">. Nicméně občas bylo nutné setkání ve škole např. </w:t>
-      </w:r>
+      <w:r>
+        <w:t>. Využívali jsme editor Atom, který má skvělé propojení s Git</w:t>
+      </w:r>
+      <w:r>
+        <w:t>H</w:t>
+      </w:r>
+      <w:r>
+        <w:t xml:space="preserve">ubem, a také má vlastní </w:t>
+      </w:r>
+      <w:r>
+        <w:t>nástroj pro mergování</w:t>
+      </w:r>
+      <w:r>
+        <w:t>.</w:t>
+      </w:r>
+      <w:r>
+        <w:t xml:space="preserve"> Nicméně občas bylo nutné setkání ve škole např. </w:t>
+      </w:r>
+      <w:r>
+        <w:t>kvůli propojení některých modulů.</w:t>
+      </w:r>
+    </w:p>
+    <w:p>
+      <w:pPr>
+        <w:spacing w:line="360" w:lineRule="auto"/>
+      </w:pPr>
+      <w:r>
+        <w:t xml:space="preserve">Funkčnost jsme testovali vzdáleně na CentOS Merlin, a paměťové úniky pomocí programu </w:t>
+      </w:r>
+      <w:r>
+        <w:t>Valgrind.</w:t>
+      </w:r>
+    </w:p>
+    <w:p>
+      <w:pPr>
+        <w:spacing w:line="360" w:lineRule="auto"/>
+      </w:pPr>
       <w:r>
         <w:rPr>
           <w:highlight w:val="yellow"/>
         </w:rPr>
-        <w:t>kvůli propojení některých modulů</w:t>
-      </w:r>
-      <w:r>
-        <w:t>.</w:t>
-      </w:r>
-    </w:p>
-    <w:p>
-      <w:pPr>
-        <w:spacing w:line="360" w:lineRule="auto"/>
-      </w:pPr>
-      <w:r>
-        <w:t xml:space="preserve">Funkčnost jsme testovali vzdáleně na </w:t>
-      </w:r>
-      <w:proofErr w:type="spellStart"/>
-      <w:r>
-        <w:t>CentOS</w:t>
-      </w:r>
-      <w:proofErr w:type="spellEnd"/>
-      <w:r>
-        <w:t xml:space="preserve"> Merlin, a paměťové úniky pomocí programu </w:t>
-      </w:r>
-      <w:proofErr w:type="spellStart"/>
-      <w:r>
-        <w:t>Valgrind</w:t>
-      </w:r>
-      <w:proofErr w:type="spellEnd"/>
-      <w:r>
-        <w:t>.</w:t>
-      </w:r>
-    </w:p>
-    <w:p>
-      <w:pPr>
-        <w:spacing w:line="360" w:lineRule="auto"/>
-      </w:pPr>
+        <w:lastRenderedPageBreak/>
+        <w:t>Dokumentac</w:t>
+      </w:r>
       <w:r>
         <w:rPr>
           <w:highlight w:val="yellow"/>
         </w:rPr>
-        <w:t>Dokumentac</w:t>
+        <w:t>e</w:t>
       </w:r>
       <w:r>
         <w:rPr>
           <w:highlight w:val="yellow"/>
         </w:rPr>
-        <w:t>e</w:t>
-      </w:r>
-      <w:r>
-        <w:rPr>
-          <w:highlight w:val="yellow"/>
-        </w:rPr>
         <w:t xml:space="preserve"> je napsána v programu Microsoft Word a graf vykreslen v pomocí draw.io.</w:t>
       </w:r>
       <w:r>
         <w:t xml:space="preserve"> </w:t>
+      </w:r>
+      <w:r>
+        <w:t xml:space="preserve">- </w:t>
+      </w:r>
+      <w:bookmarkStart w:id="3" w:name="_GoBack"/>
+      <w:bookmarkEnd w:id="3"/>
+      <w:r>
+        <w:t>za mě ne</w:t>
       </w:r>
     </w:p>
     <w:p>
@@ -1378,12 +1409,11 @@
         </w:numPr>
         <w:spacing w:line="360" w:lineRule="auto"/>
       </w:pPr>
-      <w:bookmarkStart w:id="3" w:name="_Toc26120544"/>
-      <w:r>
-        <w:lastRenderedPageBreak/>
+      <w:bookmarkStart w:id="4" w:name="_Toc26344445"/>
+      <w:r>
         <w:t>Tabulka rozdělení práce</w:t>
       </w:r>
-      <w:bookmarkEnd w:id="3"/>
+      <w:bookmarkEnd w:id="4"/>
     </w:p>
     <w:p>
       <w:pPr>
@@ -1410,13 +1440,8 @@
               <w:spacing w:line="360" w:lineRule="auto"/>
             </w:pPr>
             <w:r>
-              <w:t xml:space="preserve">Boris </w:t>
-            </w:r>
-            <w:proofErr w:type="spellStart"/>
-            <w:r>
-              <w:t>Burkalo</w:t>
-            </w:r>
-            <w:proofErr w:type="spellEnd"/>
+              <w:t>Boris Burkalo</w:t>
+            </w:r>
           </w:p>
         </w:tc>
         <w:tc>
@@ -1428,13 +1453,11 @@
               <w:spacing w:line="360" w:lineRule="auto"/>
             </w:pPr>
             <w:r>
-              <w:t xml:space="preserve">Vedení týmu, </w:t>
-            </w:r>
-            <w:proofErr w:type="spellStart"/>
-            <w:r>
-              <w:t>parser</w:t>
-            </w:r>
-            <w:proofErr w:type="spellEnd"/>
+              <w:t>Vedení týmu, parser</w:t>
+            </w:r>
+            <w:r>
+              <w:t>, výrazy</w:t>
+            </w:r>
           </w:p>
         </w:tc>
       </w:tr>
@@ -1448,13 +1471,8 @@
               <w:spacing w:line="360" w:lineRule="auto"/>
             </w:pPr>
             <w:r>
-              <w:t xml:space="preserve">Jiří </w:t>
-            </w:r>
-            <w:proofErr w:type="spellStart"/>
-            <w:r>
-              <w:t>Hergott</w:t>
-            </w:r>
-            <w:proofErr w:type="spellEnd"/>
+              <w:t>Jiří Hergott</w:t>
+            </w:r>
           </w:p>
         </w:tc>
         <w:tc>
@@ -1493,13 +1511,8 @@
             <w:pPr>
               <w:spacing w:line="360" w:lineRule="auto"/>
             </w:pPr>
-            <w:proofErr w:type="spellStart"/>
-            <w:r>
-              <w:t>Parser</w:t>
-            </w:r>
-            <w:proofErr w:type="spellEnd"/>
-            <w:r>
-              <w:t>, dokumentace</w:t>
+            <w:r>
+              <w:t>Parser, dokumentace</w:t>
             </w:r>
           </w:p>
         </w:tc>
@@ -1521,11 +1534,11 @@
         </w:numPr>
         <w:spacing w:line="360" w:lineRule="auto"/>
       </w:pPr>
-      <w:bookmarkStart w:id="4" w:name="_Toc26120545"/>
+      <w:bookmarkStart w:id="5" w:name="_Toc26344446"/>
       <w:r>
         <w:t>Implementace</w:t>
       </w:r>
-      <w:bookmarkEnd w:id="4"/>
+      <w:bookmarkEnd w:id="5"/>
     </w:p>
     <w:p>
       <w:pPr>
@@ -1541,11 +1554,11 @@
         </w:numPr>
         <w:spacing w:line="360" w:lineRule="auto"/>
       </w:pPr>
-      <w:bookmarkStart w:id="5" w:name="_Toc26120546"/>
+      <w:bookmarkStart w:id="6" w:name="_Toc26344447"/>
       <w:r>
         <w:t>Lexikální analýza</w:t>
       </w:r>
-      <w:bookmarkEnd w:id="5"/>
+      <w:bookmarkEnd w:id="6"/>
     </w:p>
     <w:p>
       <w:pPr>
@@ -1578,213 +1591,154 @@
       <w:r>
         <w:t xml:space="preserve"> scanneru je funkce </w:t>
       </w:r>
-      <w:proofErr w:type="spellStart"/>
       <w:r>
         <w:rPr>
           <w:rFonts w:ascii="Courier New" w:hAnsi="Courier New" w:cs="Courier New"/>
         </w:rPr>
-        <w:t>int</w:t>
-      </w:r>
-      <w:proofErr w:type="spellEnd"/>
+        <w:t>int get_next_token(Token *toke</w:t>
+      </w:r>
       <w:r>
         <w:rPr>
           <w:rFonts w:ascii="Courier New" w:hAnsi="Courier New" w:cs="Courier New"/>
         </w:rPr>
+        <w:t>n)</w:t>
+      </w:r>
+      <w:r>
+        <w:t xml:space="preserve">, </w:t>
+      </w:r>
+      <w:r>
+        <w:t>která čte znak po znaku vstupní soubor a ve switch case přechází do jednotlivých stavů konečného automatu (</w:t>
+      </w:r>
+      <w:r>
+        <w:rPr>
+          <w:highlight w:val="yellow"/>
+        </w:rPr>
+        <w:t>viz obr.</w:t>
+      </w:r>
+      <w:r>
+        <w:t xml:space="preserve">). V případě načtení znaku patřícího dalšímu tokenu se volá funkce </w:t>
+      </w:r>
+      <w:r>
+        <w:rPr>
+          <w:rFonts w:ascii="Courier New" w:hAnsi="Courier New" w:cs="Courier New"/>
+        </w:rPr>
+        <w:t>ungetc</w:t>
+      </w:r>
+      <w:r>
         <w:t xml:space="preserve"> </w:t>
       </w:r>
-      <w:proofErr w:type="spellStart"/>
+      <w:r>
+        <w:t>a na vyžádání parseru se začíná načítat další token</w:t>
+      </w:r>
+      <w:r>
+        <w:t xml:space="preserve">. Funkce </w:t>
+      </w:r>
       <w:r>
         <w:rPr>
           <w:rFonts w:ascii="Courier New" w:hAnsi="Courier New" w:cs="Courier New"/>
         </w:rPr>
-        <w:t>get_next_</w:t>
-      </w:r>
-      <w:proofErr w:type="gramStart"/>
+        <w:t>get_next_token</w:t>
+      </w:r>
+      <w:r>
+        <w:t xml:space="preserve"> </w:t>
+      </w:r>
+      <w:r>
+        <w:t>vrací příslušnou int hodnotu v případě ne</w:t>
+      </w:r>
+      <w:r>
+        <w:t>ú</w:t>
+      </w:r>
+      <w:r>
+        <w:t xml:space="preserve">spěchu, jinak </w:t>
+      </w:r>
+      <w:r>
+        <w:t xml:space="preserve">vrací </w:t>
+      </w:r>
+      <w:r>
+        <w:t>0</w:t>
+      </w:r>
+      <w:r>
+        <w:rPr>
+          <w:highlight w:val="yellow"/>
+        </w:rPr>
+        <w:t>????</w:t>
+      </w:r>
+      <w:r>
+        <w:rPr>
+          <w:highlight w:val="yellow"/>
+        </w:rPr>
+        <w:t>//doplnit co vrací asi</w:t>
+      </w:r>
+      <w:r>
+        <w:t xml:space="preserve">. Do struktury </w:t>
+      </w:r>
       <w:r>
         <w:rPr>
           <w:rFonts w:ascii="Courier New" w:hAnsi="Courier New" w:cs="Courier New"/>
         </w:rPr>
-        <w:t>token</w:t>
-      </w:r>
-      <w:proofErr w:type="spellEnd"/>
+        <w:t>T</w:t>
+      </w:r>
       <w:r>
         <w:rPr>
           <w:rFonts w:ascii="Courier New" w:hAnsi="Courier New" w:cs="Courier New"/>
         </w:rPr>
-        <w:t>(</w:t>
-      </w:r>
-      <w:proofErr w:type="gramEnd"/>
+        <w:t>oken</w:t>
+      </w:r>
+      <w:r>
+        <w:t xml:space="preserve"> </w:t>
+      </w:r>
+      <w:r>
+        <w:t xml:space="preserve">předává typ daného lexému a případně jeho </w:t>
+      </w:r>
+      <w:r>
+        <w:rPr>
+          <w:highlight w:val="yellow"/>
+        </w:rPr>
+        <w:t>data</w:t>
+      </w:r>
+      <w:r>
+        <w:t xml:space="preserve">. </w:t>
+      </w:r>
+      <w:r>
+        <w:t xml:space="preserve">V případě, že se jedná o typ </w:t>
+      </w:r>
+      <w:r>
+        <w:rPr>
+          <w:highlight w:val="yellow"/>
+        </w:rPr>
+        <w:t>identifikátor</w:t>
+      </w:r>
+      <w:r>
+        <w:t xml:space="preserve">, kontroluje se, jestli se nejedná o klíčové slovo. </w:t>
+      </w:r>
+    </w:p>
+    <w:p>
+      <w:pPr>
+        <w:spacing w:line="360" w:lineRule="auto"/>
+      </w:pPr>
+      <w:r>
+        <w:t xml:space="preserve">Kromě posílání tokenů do parseru má scanner za úkol také odstranit z kódu nepotřebné části, jako jsou například komentáře. </w:t>
+      </w:r>
+    </w:p>
+    <w:p>
+      <w:pPr>
+        <w:spacing w:line="360" w:lineRule="auto"/>
+      </w:pPr>
+      <w:r>
+        <w:t>Dalším modulem, který se využívá pro scanner</w:t>
+      </w:r>
+      <w:r>
+        <w:t>,</w:t>
+      </w:r>
+      <w:r>
+        <w:t xml:space="preserve"> je modul </w:t>
+      </w:r>
       <w:r>
         <w:rPr>
           <w:rFonts w:ascii="Courier New" w:hAnsi="Courier New" w:cs="Courier New"/>
         </w:rPr>
-        <w:t>Token *toke</w:t>
-      </w:r>
-      <w:r>
-        <w:rPr>
-          <w:rFonts w:ascii="Courier New" w:hAnsi="Courier New" w:cs="Courier New"/>
-        </w:rPr>
-        <w:t>n)</w:t>
-      </w:r>
-      <w:r>
-        <w:t xml:space="preserve">, </w:t>
-      </w:r>
-      <w:r>
-        <w:t>která čte znak po znaku vstupní soubor a ve switch case přechází do  jednotlivých stavů konečného automatu (</w:t>
-      </w:r>
-      <w:r>
-        <w:rPr>
-          <w:highlight w:val="yellow"/>
-        </w:rPr>
-        <w:t>viz obr.</w:t>
-      </w:r>
-      <w:r>
-        <w:t xml:space="preserve">). V případě načtení znaku patřícího dalšímu tokenu se volá funkce </w:t>
-      </w:r>
-      <w:proofErr w:type="spellStart"/>
-      <w:r>
-        <w:rPr>
-          <w:rFonts w:ascii="Courier New" w:hAnsi="Courier New" w:cs="Courier New"/>
-        </w:rPr>
-        <w:t>ungetc</w:t>
-      </w:r>
-      <w:proofErr w:type="spellEnd"/>
-      <w:r>
-        <w:t xml:space="preserve"> </w:t>
-      </w:r>
-      <w:r>
-        <w:t xml:space="preserve">a na vyžádání </w:t>
-      </w:r>
-      <w:proofErr w:type="spellStart"/>
-      <w:r>
-        <w:t>parseru</w:t>
-      </w:r>
-      <w:proofErr w:type="spellEnd"/>
-      <w:r>
-        <w:t xml:space="preserve"> se začíná načítat další token</w:t>
-      </w:r>
-      <w:r>
-        <w:t xml:space="preserve">. Funkce </w:t>
-      </w:r>
-      <w:proofErr w:type="spellStart"/>
-      <w:r>
-        <w:rPr>
-          <w:rFonts w:ascii="Courier New" w:hAnsi="Courier New" w:cs="Courier New"/>
-        </w:rPr>
-        <w:t>get_next_token</w:t>
-      </w:r>
-      <w:proofErr w:type="spellEnd"/>
-      <w:r>
-        <w:t xml:space="preserve"> </w:t>
-      </w:r>
-      <w:r>
-        <w:t xml:space="preserve">vrací příslušnou </w:t>
-      </w:r>
-      <w:proofErr w:type="spellStart"/>
-      <w:r>
-        <w:t>int</w:t>
-      </w:r>
-      <w:proofErr w:type="spellEnd"/>
-      <w:r>
-        <w:t xml:space="preserve"> hodnotu v případě ne</w:t>
-      </w:r>
-      <w:r>
-        <w:t>ú</w:t>
-      </w:r>
-      <w:r>
-        <w:t xml:space="preserve">spěchu, jinak </w:t>
-      </w:r>
-      <w:r>
-        <w:t xml:space="preserve">vrací </w:t>
-      </w:r>
-      <w:proofErr w:type="gramStart"/>
-      <w:r>
-        <w:t>0</w:t>
-      </w:r>
-      <w:r>
-        <w:rPr>
-          <w:highlight w:val="yellow"/>
-        </w:rPr>
-        <w:t>????</w:t>
-      </w:r>
-      <w:r>
-        <w:t>.</w:t>
-      </w:r>
-      <w:proofErr w:type="gramEnd"/>
-      <w:r>
-        <w:t xml:space="preserve"> Do struktury </w:t>
-      </w:r>
-      <w:r>
-        <w:rPr>
-          <w:rFonts w:ascii="Courier New" w:hAnsi="Courier New" w:cs="Courier New"/>
-        </w:rPr>
-        <w:t>T</w:t>
-      </w:r>
-      <w:r>
-        <w:rPr>
-          <w:rFonts w:ascii="Courier New" w:hAnsi="Courier New" w:cs="Courier New"/>
-        </w:rPr>
-        <w:t>oken</w:t>
-      </w:r>
-      <w:r>
-        <w:t xml:space="preserve"> </w:t>
-      </w:r>
-      <w:r>
-        <w:t xml:space="preserve">předává typ daného lexému a případně jeho </w:t>
-      </w:r>
-      <w:r>
-        <w:rPr>
-          <w:highlight w:val="yellow"/>
-        </w:rPr>
-        <w:t>data</w:t>
-      </w:r>
-      <w:r>
-        <w:t xml:space="preserve">. </w:t>
-      </w:r>
-      <w:r>
-        <w:t xml:space="preserve">V případě, že se jedná o typ </w:t>
-      </w:r>
-      <w:r>
-        <w:rPr>
-          <w:highlight w:val="yellow"/>
-        </w:rPr>
-        <w:t>identifikátor</w:t>
-      </w:r>
-      <w:r>
-        <w:t xml:space="preserve">, kontroluje se, jestli se nejedná o klíčové slovo. </w:t>
-      </w:r>
-    </w:p>
-    <w:p>
-      <w:pPr>
-        <w:spacing w:line="360" w:lineRule="auto"/>
-      </w:pPr>
-      <w:r>
-        <w:t xml:space="preserve">Kromě posílání tokenů do </w:t>
-      </w:r>
-      <w:proofErr w:type="spellStart"/>
-      <w:r>
-        <w:t>parseru</w:t>
-      </w:r>
-      <w:proofErr w:type="spellEnd"/>
-      <w:r>
-        <w:t xml:space="preserve"> má scanner za úkol také odstranit z kódu nepotřebné části, jako jsou například komentáře. </w:t>
-      </w:r>
-    </w:p>
-    <w:p>
-      <w:pPr>
-        <w:spacing w:line="360" w:lineRule="auto"/>
-      </w:pPr>
-      <w:r>
-        <w:t xml:space="preserve">Dalším modulem, který se využívá pro scanner je modul </w:t>
-      </w:r>
-      <w:proofErr w:type="spellStart"/>
-      <w:r>
-        <w:rPr>
-          <w:rFonts w:ascii="Courier New" w:hAnsi="Courier New" w:cs="Courier New"/>
-        </w:rPr>
         <w:t>strings</w:t>
       </w:r>
-      <w:proofErr w:type="spellEnd"/>
       <w:r>
         <w:t xml:space="preserve">, ve kterém </w:t>
       </w:r>
@@ -1792,15 +1746,7 @@
         <w:t>se nachází</w:t>
       </w:r>
       <w:r>
-        <w:t xml:space="preserve"> struktura a funkce pro práci s dynamickým </w:t>
-      </w:r>
-      <w:proofErr w:type="spellStart"/>
-      <w:r>
-        <w:t>stringem</w:t>
-      </w:r>
-      <w:proofErr w:type="spellEnd"/>
-      <w:r>
-        <w:t xml:space="preserve"> </w:t>
+        <w:t xml:space="preserve"> struktura a funkce pro práci s dynamickým stringem </w:t>
       </w:r>
       <w:r>
         <w:rPr>
@@ -1826,14 +1772,14 @@
         </w:numPr>
         <w:spacing w:line="360" w:lineRule="auto"/>
       </w:pPr>
-      <w:bookmarkStart w:id="6" w:name="_Toc26120547"/>
+      <w:bookmarkStart w:id="7" w:name="_Toc26344448"/>
       <w:r>
         <w:t xml:space="preserve">Syntaktická </w:t>
       </w:r>
       <w:r>
         <w:t>a sémantická analýza</w:t>
       </w:r>
-      <w:bookmarkEnd w:id="6"/>
+      <w:bookmarkEnd w:id="7"/>
     </w:p>
     <w:p>
       <w:pPr>
@@ -1868,14 +1814,12 @@
       <w:r>
         <w:t xml:space="preserve"> je modul </w:t>
       </w:r>
-      <w:proofErr w:type="spellStart"/>
       <w:r>
         <w:rPr>
           <w:rFonts w:ascii="Courier New" w:hAnsi="Courier New" w:cs="Courier New"/>
         </w:rPr>
         <w:t>parser</w:t>
       </w:r>
-      <w:proofErr w:type="spellEnd"/>
       <w:r>
         <w:t>, který však využívá další moduly popsané níže.</w:t>
       </w:r>
@@ -1898,194 +1842,199 @@
         <w:rPr>
           <w:highlight w:val="yellow"/>
         </w:rPr>
-        <w:t xml:space="preserve">hora dolů a je řízen pravidly </w:t>
-      </w:r>
-      <w:proofErr w:type="gramStart"/>
+        <w:t>hora dolů a je řízen pravidly LL(1) gramatiky</w:t>
+      </w:r>
+      <w:r>
+        <w:t xml:space="preserve">. </w:t>
+      </w:r>
+      <w:r>
+        <w:t xml:space="preserve">Z modulu </w:t>
+      </w:r>
+      <w:r>
+        <w:rPr>
+          <w:rFonts w:ascii="Courier New" w:hAnsi="Courier New" w:cs="Courier New"/>
+        </w:rPr>
+        <w:t>main</w:t>
+      </w:r>
+      <w:r>
+        <w:t xml:space="preserve"> </w:t>
+      </w:r>
+      <w:r>
+        <w:t xml:space="preserve">je volána funkce </w:t>
+      </w:r>
+      <w:r>
+        <w:rPr>
+          <w:rFonts w:ascii="Courier New" w:hAnsi="Courier New" w:cs="Courier New"/>
+        </w:rPr>
+        <w:t>prog</w:t>
+      </w:r>
+      <w:r>
+        <w:t xml:space="preserve">, která se postará o vše potřebné pro </w:t>
+      </w:r>
+      <w:r>
+        <w:t>zahájení parsování</w:t>
+      </w:r>
+      <w:r>
+        <w:t xml:space="preserve">, </w:t>
+      </w:r>
+      <w:r>
+        <w:t xml:space="preserve">jako například spuštění scanneru, vytvoření tabulky s rozptýlenými položkami atd. </w:t>
+      </w:r>
+      <w:r>
+        <w:t xml:space="preserve">Funkce </w:t>
+      </w:r>
+      <w:r>
+        <w:rPr>
+          <w:rFonts w:ascii="Courier New" w:hAnsi="Courier New" w:cs="Courier New"/>
+        </w:rPr>
+        <w:t>body</w:t>
+      </w:r>
+      <w:r>
+        <w:t xml:space="preserve"> si žádá o tokeny ze </w:t>
+      </w:r>
+      <w:r>
+        <w:lastRenderedPageBreak/>
+        <w:t>vstupního souboru</w:t>
+      </w:r>
+      <w:r>
+        <w:t xml:space="preserve"> pomocí funkce </w:t>
+      </w:r>
+      <w:r>
+        <w:rPr>
+          <w:rFonts w:ascii="Courier New" w:hAnsi="Courier New" w:cs="Courier New"/>
+        </w:rPr>
+        <w:t>get_next_token</w:t>
+      </w:r>
+      <w:r>
+        <w:t>, které j</w:t>
+      </w:r>
+      <w:r>
+        <w:t>sou</w:t>
+      </w:r>
+      <w:r>
+        <w:t xml:space="preserve"> předá</w:t>
+      </w:r>
+      <w:r>
+        <w:t xml:space="preserve">ny ze </w:t>
+      </w:r>
+      <w:r>
+        <w:rPr>
+          <w:rFonts w:cstheme="minorHAnsi"/>
+        </w:rPr>
+        <w:t>scanner</w:t>
+      </w:r>
+      <w:r>
+        <w:rPr>
+          <w:rFonts w:cstheme="minorHAnsi"/>
+        </w:rPr>
+        <w:t>u a již prošly lexikální analýzou</w:t>
+      </w:r>
+      <w:r>
+        <w:rPr>
+          <w:rFonts w:cstheme="minorHAnsi"/>
+        </w:rPr>
+        <w:t>. Následně</w:t>
+      </w:r>
+      <w:r>
+        <w:t xml:space="preserve"> volá</w:t>
+      </w:r>
+      <w:r>
+        <w:t xml:space="preserve"> další </w:t>
+      </w:r>
+      <w:r>
+        <w:t>funkce</w:t>
+      </w:r>
+      <w:r>
+        <w:t xml:space="preserve">, pomocí kterých </w:t>
+      </w:r>
+      <w:r>
+        <w:t xml:space="preserve">se zpracovávají celé příkazy. </w:t>
+      </w:r>
+    </w:p>
+    <w:p>
+      <w:pPr>
+        <w:spacing w:line="360" w:lineRule="auto"/>
+      </w:pPr>
       <w:r>
         <w:rPr>
           <w:highlight w:val="yellow"/>
         </w:rPr>
-        <w:t>LL(</w:t>
-      </w:r>
-      <w:proofErr w:type="gramEnd"/>
-      <w:r>
+        <w:t>DVOJÍ PRŮCHOD BY MOHL STÁT ZA ZMÍNKU</w:t>
+      </w:r>
+    </w:p>
+    <w:p>
+      <w:pPr>
+        <w:spacing w:line="360" w:lineRule="auto"/>
+      </w:pPr>
+    </w:p>
+    <w:p>
+      <w:pPr>
+        <w:spacing w:line="360" w:lineRule="auto"/>
+      </w:pPr>
+      <w:r>
+        <w:t xml:space="preserve">Na zpracování výrazů se používá precedenční tabulka, která je implementována ve zvláštním modulu </w:t>
+      </w:r>
+      <w:r>
+        <w:rPr>
+          <w:rFonts w:ascii="Courier New" w:hAnsi="Courier New" w:cs="Courier New"/>
+        </w:rPr>
+        <w:t>expression</w:t>
+      </w:r>
+      <w:r>
+        <w:t xml:space="preserve">. </w:t>
+      </w:r>
+    </w:p>
+    <w:p>
+      <w:pPr>
+        <w:spacing w:line="360" w:lineRule="auto"/>
+      </w:pPr>
+      <w:r>
+        <w:object w:dxaOrig="6110" w:dyaOrig="2633">
+          <v:shapetype id="_x0000_t75" coordsize="21600,21600" o:spt="75" o:preferrelative="t" path="m@4@5l@4@11@9@11@9@5xe" filled="f" stroked="f">
+            <v:stroke joinstyle="miter"/>
+            <v:formulas>
+              <v:f eqn="if lineDrawn pixelLineWidth 0"/>
+              <v:f eqn="sum @0 1 0"/>
+              <v:f eqn="sum 0 0 @1"/>
+              <v:f eqn="prod @2 1 2"/>
+              <v:f eqn="prod @3 21600 pixelWidth"/>
+              <v:f eqn="prod @3 21600 pixelHeight"/>
+              <v:f eqn="sum @0 0 1"/>
+              <v:f eqn="prod @6 1 2"/>
+              <v:f eqn="prod @7 21600 pixelWidth"/>
+              <v:f eqn="sum @8 21600 0"/>
+              <v:f eqn="prod @7 21600 pixelHeight"/>
+              <v:f eqn="sum @10 21600 0"/>
+            </v:formulas>
+            <v:path o:extrusionok="f" gradientshapeok="t" o:connecttype="rect"/>
+            <o:lock v:ext="edit" aspectratio="t"/>
+          </v:shapetype>
+          <v:shape id="_x0000_i1025" type="#_x0000_t75" style="width:305.4pt;height:131.4pt" o:ole="">
+            <v:imagedata r:id="rId6" o:title=""/>
+          </v:shape>
+          <o:OLEObject Type="Embed" ProgID="Excel.Sheet.12" ShapeID="_x0000_i1025" DrawAspect="Content" ObjectID="_1636957240" r:id="rId7"/>
+        </w:object>
+      </w:r>
+    </w:p>
+    <w:p>
+      <w:pPr>
+        <w:spacing w:line="360" w:lineRule="auto"/>
         <w:rPr>
           <w:highlight w:val="yellow"/>
         </w:rPr>
-        <w:t>1) gramatiky</w:t>
-      </w:r>
-      <w:r>
-        <w:t xml:space="preserve">. </w:t>
-      </w:r>
-      <w:r>
-        <w:t xml:space="preserve">Z modulu </w:t>
-      </w:r>
-      <w:proofErr w:type="spellStart"/>
-      <w:r>
-        <w:rPr>
-          <w:rFonts w:ascii="Courier New" w:hAnsi="Courier New" w:cs="Courier New"/>
-        </w:rPr>
-        <w:t>main</w:t>
-      </w:r>
-      <w:proofErr w:type="spellEnd"/>
-      <w:r>
-        <w:t xml:space="preserve"> </w:t>
-      </w:r>
-      <w:r>
-        <w:t xml:space="preserve">je volána funkce </w:t>
-      </w:r>
-      <w:proofErr w:type="spellStart"/>
-      <w:r>
-        <w:rPr>
-          <w:rFonts w:ascii="Courier New" w:hAnsi="Courier New" w:cs="Courier New"/>
-        </w:rPr>
-        <w:t>prog</w:t>
-      </w:r>
-      <w:proofErr w:type="spellEnd"/>
-      <w:r>
-        <w:t xml:space="preserve">, která se postará o vše potřebné pro spuštění funkce </w:t>
-      </w:r>
-      <w:r>
-        <w:rPr>
-          <w:rFonts w:ascii="Courier New" w:hAnsi="Courier New" w:cs="Courier New"/>
-        </w:rPr>
-        <w:t>body</w:t>
-      </w:r>
-      <w:r>
-        <w:t xml:space="preserve">, </w:t>
-      </w:r>
-      <w:r>
-        <w:t>jako například spušt</w:t>
-      </w:r>
-      <w:r>
-        <w:t>ě</w:t>
-      </w:r>
-      <w:r>
-        <w:t xml:space="preserve">ní scanneru, vytvoření tabulky s rozptýlenými položkami atd. </w:t>
-      </w:r>
-      <w:r>
-        <w:t xml:space="preserve">Funkce </w:t>
-      </w:r>
-      <w:r>
-        <w:rPr>
-          <w:rFonts w:ascii="Courier New" w:hAnsi="Courier New" w:cs="Courier New"/>
-        </w:rPr>
-        <w:t>body</w:t>
-      </w:r>
-      <w:r>
-        <w:t xml:space="preserve"> si žádá o tokeny ze vstupního souboru</w:t>
-      </w:r>
-      <w:r>
-        <w:t xml:space="preserve"> pomocí f</w:t>
-      </w:r>
-      <w:r>
-        <w:t xml:space="preserve">unkce </w:t>
-      </w:r>
-      <w:proofErr w:type="spellStart"/>
-      <w:r>
-        <w:rPr>
-          <w:rFonts w:ascii="Courier New" w:hAnsi="Courier New" w:cs="Courier New"/>
-        </w:rPr>
-        <w:t>get_next_token</w:t>
-      </w:r>
-      <w:proofErr w:type="spellEnd"/>
-      <w:r>
-        <w:t>, které j</w:t>
-      </w:r>
-      <w:r>
-        <w:t>sou</w:t>
-      </w:r>
-      <w:r>
-        <w:t xml:space="preserve"> předá</w:t>
-      </w:r>
-      <w:r>
-        <w:t xml:space="preserve">ny ze </w:t>
-      </w:r>
-      <w:r>
-        <w:rPr>
-          <w:rFonts w:cstheme="minorHAnsi"/>
-        </w:rPr>
-        <w:t>scanner</w:t>
-      </w:r>
-      <w:r>
-        <w:rPr>
-          <w:rFonts w:cstheme="minorHAnsi"/>
-        </w:rPr>
-        <w:t>u a již prošly lexikální analýzou</w:t>
-      </w:r>
-      <w:r>
-        <w:rPr>
-          <w:rFonts w:cstheme="minorHAnsi"/>
-        </w:rPr>
-        <w:t>. Následně</w:t>
-      </w:r>
-      <w:r>
-        <w:t xml:space="preserve"> volá</w:t>
-      </w:r>
-      <w:r>
-        <w:t xml:space="preserve"> další </w:t>
-      </w:r>
-      <w:r>
-        <w:t>funkce</w:t>
-      </w:r>
-      <w:r>
-        <w:t xml:space="preserve">, pomocí kterých </w:t>
-      </w:r>
-      <w:r>
-        <w:t xml:space="preserve">se zpracovávají celé příkazy. </w:t>
-      </w:r>
-    </w:p>
-    <w:p>
-      <w:pPr>
-        <w:spacing w:line="360" w:lineRule="auto"/>
-      </w:pPr>
-      <w:r>
-        <w:lastRenderedPageBreak/>
-        <w:t xml:space="preserve">Na zpracování výrazů se používá precedenční tabulka, která je implementována ve zvláštním modulu </w:t>
-      </w:r>
-      <w:proofErr w:type="spellStart"/>
-      <w:r>
-        <w:rPr>
-          <w:rFonts w:ascii="Courier New" w:hAnsi="Courier New" w:cs="Courier New"/>
-        </w:rPr>
-        <w:t>expression</w:t>
-      </w:r>
-      <w:proofErr w:type="spellEnd"/>
-      <w:r>
-        <w:t xml:space="preserve">. </w:t>
-      </w:r>
-    </w:p>
-    <w:p>
-      <w:pPr>
-        <w:spacing w:line="360" w:lineRule="auto"/>
-      </w:pPr>
-    </w:p>
-    <w:p>
-      <w:pPr>
-        <w:spacing w:line="360" w:lineRule="auto"/>
-      </w:pPr>
-    </w:p>
-    <w:p>
-      <w:pPr>
-        <w:spacing w:line="360" w:lineRule="auto"/>
+      </w:pPr>
+      <w:r>
         <w:rPr>
           <w:highlight w:val="yellow"/>
         </w:rPr>
-      </w:pPr>
+        <w:t>asi o ní něco napsat</w:t>
+      </w:r>
       <w:r>
         <w:rPr>
           <w:highlight w:val="yellow"/>
         </w:rPr>
-        <w:t>Přidat tabulku a asi o ní něco napsat.</w:t>
-      </w:r>
-    </w:p>
-    <w:p>
-      <w:pPr>
-        <w:spacing w:line="360" w:lineRule="auto"/>
-        <w:rPr>
-          <w:highlight w:val="yellow"/>
-        </w:rPr>
-      </w:pPr>
+        <w:t>+ doplnit legendu</w:t>
+      </w:r>
     </w:p>
     <w:p>
       <w:pPr>
@@ -2101,126 +2050,144 @@
         </w:numPr>
         <w:spacing w:line="360" w:lineRule="auto"/>
       </w:pPr>
-      <w:bookmarkStart w:id="7" w:name="_Toc26120548"/>
+      <w:bookmarkStart w:id="8" w:name="_Toc26344449"/>
       <w:r>
         <w:t>Generování kódu</w:t>
       </w:r>
-      <w:bookmarkEnd w:id="7"/>
+      <w:bookmarkEnd w:id="8"/>
     </w:p>
     <w:p/>
     <w:p>
       <w:r>
         <w:t xml:space="preserve">V modulu </w:t>
       </w:r>
-      <w:proofErr w:type="spellStart"/>
       <w:r>
         <w:rPr>
           <w:rFonts w:ascii="Courier New" w:hAnsi="Courier New" w:cs="Courier New"/>
         </w:rPr>
         <w:t>generator</w:t>
       </w:r>
-      <w:proofErr w:type="spellEnd"/>
       <w:r>
         <w:t xml:space="preserve"> </w:t>
       </w:r>
       <w:r>
-        <w:t>se nachá</w:t>
-      </w:r>
-      <w:bookmarkStart w:id="8" w:name="_GoBack"/>
-      <w:bookmarkEnd w:id="8"/>
-      <w:r>
-        <w:t xml:space="preserve">zejí funkce, které jsou volány za běhu </w:t>
-      </w:r>
-      <w:proofErr w:type="spellStart"/>
-      <w:r>
-        <w:t>parsování</w:t>
-      </w:r>
-      <w:proofErr w:type="spellEnd"/>
-      <w:r>
-        <w:t xml:space="preserve"> a postupně vytvářejí </w:t>
-      </w:r>
-      <w:proofErr w:type="spellStart"/>
-      <w:r>
-        <w:t>dynamycký</w:t>
-      </w:r>
-      <w:proofErr w:type="spellEnd"/>
+        <w:t>se nacházejí funkce, které jsou volány za běhu parsování a postupně vytvářejí dynam</w:t>
+      </w:r>
+      <w:r>
+        <w:t>i</w:t>
+      </w:r>
+      <w:r>
+        <w:t>cký string, obsahující výsledný kód. String je poslán na standartní výstup v</w:t>
+      </w:r>
+      <w:r>
+        <w:t> </w:t>
+      </w:r>
+      <w:r>
+        <w:t>případě</w:t>
+      </w:r>
+      <w:r>
+        <w:t>,</w:t>
+      </w:r>
+      <w:r>
+        <w:t xml:space="preserve"> že nenastala žádná chyba. Pomocný modul </w:t>
+      </w:r>
+      <w:r>
+        <w:rPr>
+          <w:rFonts w:ascii="Courier New" w:hAnsi="Courier New" w:cs="Courier New"/>
+        </w:rPr>
+        <w:t>generator_functions</w:t>
+      </w:r>
       <w:r>
         <w:t xml:space="preserve"> </w:t>
       </w:r>
-      <w:proofErr w:type="spellStart"/>
-      <w:r>
-        <w:t>string</w:t>
-      </w:r>
-      <w:proofErr w:type="spellEnd"/>
-      <w:r>
-        <w:t xml:space="preserve">, obsahující výsledný kód. </w:t>
-      </w:r>
-      <w:proofErr w:type="spellStart"/>
-      <w:r>
-        <w:t>String</w:t>
-      </w:r>
-      <w:proofErr w:type="spellEnd"/>
-      <w:r>
-        <w:t xml:space="preserve"> je poslán na standartní výstup v</w:t>
-      </w:r>
-      <w:r>
-        <w:t> </w:t>
-      </w:r>
-      <w:proofErr w:type="gramStart"/>
-      <w:r>
-        <w:t>případě</w:t>
-      </w:r>
-      <w:proofErr w:type="gramEnd"/>
-      <w:r>
-        <w:t xml:space="preserve"> že nenastala žádná chyba. </w:t>
-      </w:r>
-      <w:r>
-        <w:t xml:space="preserve">Pomocný modul </w:t>
-      </w:r>
-      <w:proofErr w:type="spellStart"/>
-      <w:r>
-        <w:rPr>
-          <w:rFonts w:ascii="Courier New" w:hAnsi="Courier New" w:cs="Courier New"/>
-        </w:rPr>
-        <w:t>generator_functions</w:t>
-      </w:r>
-      <w:proofErr w:type="spellEnd"/>
+      <w:r>
+        <w:t xml:space="preserve">slouží pro </w:t>
+      </w:r>
+      <w:r>
+        <w:t xml:space="preserve">generování </w:t>
+      </w:r>
+      <w:r>
+        <w:t>vestavěn</w:t>
+      </w:r>
+      <w:r>
+        <w:t>ých</w:t>
+      </w:r>
+      <w:r>
+        <w:t xml:space="preserve"> funkc</w:t>
+      </w:r>
+      <w:r>
+        <w:t>í</w:t>
+      </w:r>
+      <w:r>
+        <w:t>.</w:t>
+      </w:r>
       <w:r>
         <w:t xml:space="preserve"> </w:t>
       </w:r>
-      <w:r>
-        <w:t xml:space="preserve">slouží pro </w:t>
-      </w:r>
-      <w:r>
-        <w:t xml:space="preserve">generování </w:t>
-      </w:r>
-      <w:r>
-        <w:t>vestavěn</w:t>
-      </w:r>
-      <w:r>
-        <w:t>ých</w:t>
-      </w:r>
-      <w:r>
-        <w:t xml:space="preserve"> funkc</w:t>
-      </w:r>
-      <w:r>
-        <w:t>í</w:t>
-      </w:r>
-      <w:r>
-        <w:t>.</w:t>
-      </w:r>
-      <w:r>
-        <w:t xml:space="preserve"> </w:t>
+    </w:p>
+    <w:p>
+      <w:r>
+        <w:t>Při generování kódu jsme narazili menší problém, a to, že definice funkce může být v jazyce IFJ19 kdekoli v těle programu. V našem výsledném kódu se tedy nacházela na stejném místě jako ve zdrojovém kódu, a interpret do ní vešel při procházení programem.</w:t>
+      </w:r>
+    </w:p>
+    <w:p>
+      <w:r>
+        <w:t>Vyřešili jsme to tím, že jsme vytvořili dva dynamické stringy, jeden pro funkce a druhý pro zbytek programu. Tyto stringy se na závěr konkatenují, a tak jsou funkce vždy nad tělem programu.</w:t>
+      </w:r>
+    </w:p>
+    <w:p/>
+    <w:p>
+      <w:pPr>
+        <w:pStyle w:val="Nadpis2"/>
+        <w:numPr>
+          <w:ilvl w:val="0"/>
+          <w:numId w:val="1"/>
+        </w:numPr>
+      </w:pPr>
+      <w:bookmarkStart w:id="9" w:name="_Toc26344450"/>
+      <w:r>
+        <w:t>Závěr</w:t>
       </w:r>
       <w:r>
         <w:rPr>
           <w:highlight w:val="yellow"/>
         </w:rPr>
-        <w:t>Možná něco doplnit</w:t>
+        <w:t>????? Možná nedávat</w:t>
+      </w:r>
+      <w:bookmarkEnd w:id="9"/>
+    </w:p>
+    <w:p/>
+    <w:p>
+      <w:r>
+        <w:t xml:space="preserve">Před odevzdáním nám velmi pomohlo </w:t>
+      </w:r>
+      <w:r>
+        <w:t>zkušební odevzdání. Vyděsilo nás, jak málo procent jsme dostali, a tak jsme si domluvili konzultace s </w:t>
+      </w:r>
+      <w:r>
+        <w:rPr>
+          <w:highlight w:val="yellow"/>
+        </w:rPr>
+        <w:t>panem Křivkou</w:t>
+      </w:r>
+      <w:r>
+        <w:t xml:space="preserve">. </w:t>
+      </w:r>
+      <w:r>
+        <w:t>Pomohl nám a navedl nás na chybu, vůli které většina testů neprošla.</w:t>
+      </w:r>
+      <w:r>
+        <w:t xml:space="preserve"> Mimo to jsme ale objevili i další chyby, které jsme poté měli možnost opravit.</w:t>
+      </w:r>
+    </w:p>
+    <w:p>
+      <w:r>
+        <w:t xml:space="preserve">Celkově nás projekt překvapil svým rozsahem, a mnoho nás naučil. </w:t>
       </w:r>
     </w:p>
     <w:p/>
     <w:p/>
+    <w:p/>
     <w:p>
       <w:pPr>
         <w:rPr>
@@ -2246,27 +2213,19 @@
           <w:highlight w:val="yellow"/>
         </w:rPr>
         <w:lastRenderedPageBreak/>
-        <w:t xml:space="preserve">SPEC. ALG A DAT STRUKTURY (dyn řetězec, hashovací tabulka, </w:t>
-      </w:r>
-      <w:proofErr w:type="spellStart"/>
+        <w:t>SPEC. ALG A DAT STRUKTURY (dyn řetězec, hashovací tabulka, zásob</w:t>
+      </w:r>
       <w:r>
         <w:rPr>
           <w:highlight w:val="yellow"/>
         </w:rPr>
-        <w:t>zásobík</w:t>
-      </w:r>
-      <w:proofErr w:type="spellEnd"/>
+        <w:t>n</w:t>
+      </w:r>
       <w:r>
         <w:rPr>
           <w:highlight w:val="yellow"/>
         </w:rPr>
-        <w:t>?)</w:t>
-      </w:r>
-      <w:r>
-        <w:rPr>
-          <w:highlight w:val="yellow"/>
-        </w:rPr>
-        <w:t>????</w:t>
+        <w:t>ík?)????</w:t>
       </w:r>
     </w:p>
     <w:p>
@@ -2360,15 +2319,7 @@
         <w:spacing w:line="360" w:lineRule="auto"/>
       </w:pPr>
       <w:r>
-        <w:t xml:space="preserve">Součástí řešení bude dokumentace vypracovaná ve formátu PDF a uložená v jediném souboru dokumentace.pdf. Jakýkoliv </w:t>
-      </w:r>
-      <w:proofErr w:type="gramStart"/>
-      <w:r>
-        <w:t>jiný</w:t>
-      </w:r>
-      <w:proofErr w:type="gramEnd"/>
-      <w:r>
-        <w:t xml:space="preserve"> než předepsaný formát dokumentace bude ignorován, což povede ke ztrátě bodů za dokumentaci. Dokumentace bude vypracována v českém, slovenském nebo anglickém jazyce v rozsahu cca. 3-5 stran A4.</w:t>
+        <w:t>Součástí řešení bude dokumentace vypracovaná ve formátu PDF a uložená v jediném souboru dokumentace.pdf. Jakýkoliv jiný než předepsaný formát dokumentace bude ignorován, což povede ke ztrátě bodů za dokumentaci. Dokumentace bude vypracována v českém, slovenském nebo anglickém jazyce v rozsahu cca. 3-5 stran A4.</w:t>
       </w:r>
     </w:p>
     <w:p>
@@ -2597,6 +2548,92 @@
 <file path=word/numbering.xml><?xml version="1.0" encoding="utf-8"?>
 <w:numbering xmlns:wpc="http://schemas.microsoft.com/office/word/2010/wordprocessingCanvas" xmlns:cx="http://schemas.microsoft.com/office/drawing/2014/chartex" xmlns:cx1="http://schemas.microsoft.com/office/drawing/2015/9/8/chartex" xmlns:cx2="http://schemas.microsoft.com/office/drawing/2015/10/21/chartex" xmlns:cx3="http://schemas.microsoft.com/office/drawing/2016/5/9/chartex" xmlns:cx4="http://schemas.microsoft.com/office/drawing/2016/5/10/chartex" xmlns:cx5="http://schemas.microsoft.com/office/drawing/2016/5/11/chartex" xmlns:cx6="http://schemas.microsoft.com/office/drawing/2016/5/12/chartex" xmlns:cx7="http://schemas.microsoft.com/office/drawing/2016/5/13/chartex" xmlns:cx8="http://schemas.microsoft.com/office/drawing/2016/5/14/chartex" xmlns:mc="http://schemas.openxmlformats.org/markup-compatibility/2006" xmlns:aink="http://schemas.microsoft.com/office/drawing/2016/ink" xmlns:am3d="http://schemas.microsoft.com/office/drawing/2017/model3d" xmlns:o="urn:schemas-microsoft-com:office:office" xmlns:r="http://schemas.openxmlformats.org/officeDocument/2006/relationships" xmlns:m="http://schemas.openxmlformats.org/officeDocument/2006/math" xmlns:v="urn:schemas-microsoft-com:vml" xmlns:wp14="http://schemas.microsoft.com/office/word/2010/wordprocessingDrawing" xmlns:wp="http://schemas.openxmlformats.org/drawingml/2006/wordprocessingDrawing" xmlns:w10="urn:schemas-microsoft-com:office:word" xmlns:w="http://schemas.openxmlformats.org/wordprocessingml/2006/main" xmlns:w14="http://schemas.microsoft.com/office/word/2010/wordml" xmlns:w15="http://schemas.microsoft.com/office/word/2012/wordml" xmlns:w16cid="http://schemas.microsoft.com/office/word/2016/wordml/cid" xmlns:w16se="http://schemas.microsoft.com/office/word/2015/wordml/symex" xmlns:wpg="http://schemas.microsoft.com/office/word/2010/wordprocessingGroup" xmlns:wpi="http://schemas.microsoft.com/office/word/2010/wordprocessingInk" xmlns:wne="http://schemas.microsoft.com/office/word/2006/wordml" xmlns:wps="http://schemas.microsoft.com/office/word/2010/wordprocessingShape" mc:Ignorable="w14 w15 w16se w16cid wp14">
   <w:abstractNum w:abstractNumId="0" w15:restartNumberingAfterBreak="0">
+    <w:nsid w:val="06F76F7E"/>
+    <w:multiLevelType w:val="hybridMultilevel"/>
+    <w:tmpl w:val="05A4DDBA"/>
+    <w:lvl w:ilvl="0" w:tplc="0405000F">
+      <w:start w:val="1"/>
+      <w:numFmt w:val="decimal"/>
+      <w:lvlText w:val="%1."/>
+      <w:lvlJc w:val="left"/>
+      <w:pPr>
+        <w:ind w:left="720" w:hanging="360"/>
+      </w:pPr>
+    </w:lvl>
+    <w:lvl w:ilvl="1" w:tplc="04050019" w:tentative="1">
+      <w:start w:val="1"/>
+      <w:numFmt w:val="lowerLetter"/>
+      <w:lvlText w:val="%2."/>
+      <w:lvlJc w:val="left"/>
+      <w:pPr>
+        <w:ind w:left="1440" w:hanging="360"/>
+      </w:pPr>
+    </w:lvl>
+    <w:lvl w:ilvl="2" w:tplc="0405001B" w:tentative="1">
+      <w:start w:val="1"/>
+      <w:numFmt w:val="lowerRoman"/>
+      <w:lvlText w:val="%3."/>
+      <w:lvlJc w:val="right"/>
+      <w:pPr>
+        <w:ind w:left="2160" w:hanging="180"/>
+      </w:pPr>
+    </w:lvl>
+    <w:lvl w:ilvl="3" w:tplc="0405000F" w:tentative="1">
+      <w:start w:val="1"/>
+      <w:numFmt w:val="decimal"/>
+      <w:lvlText w:val="%4."/>
+      <w:lvlJc w:val="left"/>
+      <w:pPr>
+        <w:ind w:left="2880" w:hanging="360"/>
+      </w:pPr>
+    </w:lvl>
+    <w:lvl w:ilvl="4" w:tplc="04050019" w:tentative="1">
+      <w:start w:val="1"/>
+      <w:numFmt w:val="lowerLetter"/>
+      <w:lvlText w:val="%5."/>
+      <w:lvlJc w:val="left"/>
+      <w:pPr>
+        <w:ind w:left="3600" w:hanging="360"/>
+      </w:pPr>
+    </w:lvl>
+    <w:lvl w:ilvl="5" w:tplc="0405001B" w:tentative="1">
+      <w:start w:val="1"/>
+      <w:numFmt w:val="lowerRoman"/>
+      <w:lvlText w:val="%6."/>
+      <w:lvlJc w:val="right"/>
+      <w:pPr>
+        <w:ind w:left="4320" w:hanging="180"/>
+      </w:pPr>
+    </w:lvl>
+    <w:lvl w:ilvl="6" w:tplc="0405000F" w:tentative="1">
+      <w:start w:val="1"/>
+      <w:numFmt w:val="decimal"/>
+      <w:lvlText w:val="%7."/>
+      <w:lvlJc w:val="left"/>
+      <w:pPr>
+        <w:ind w:left="5040" w:hanging="360"/>
+      </w:pPr>
+    </w:lvl>
+    <w:lvl w:ilvl="7" w:tplc="04050019" w:tentative="1">
+      <w:start w:val="1"/>
+      <w:numFmt w:val="lowerLetter"/>
+      <w:lvlText w:val="%8."/>
+      <w:lvlJc w:val="left"/>
+      <w:pPr>
+        <w:ind w:left="5760" w:hanging="360"/>
+      </w:pPr>
+    </w:lvl>
+    <w:lvl w:ilvl="8" w:tplc="0405001B" w:tentative="1">
+      <w:start w:val="1"/>
+      <w:numFmt w:val="lowerRoman"/>
+      <w:lvlText w:val="%9."/>
+      <w:lvlJc w:val="right"/>
+      <w:pPr>
+        <w:ind w:left="6480" w:hanging="180"/>
+      </w:pPr>
+    </w:lvl>
+  </w:abstractNum>
+  <w:abstractNum w:abstractNumId="1" w15:restartNumberingAfterBreak="0">
     <w:nsid w:val="0A4D6380"/>
     <w:multiLevelType w:val="multilevel"/>
     <w:tmpl w:val="0405001F"/>
@@ -2685,7 +2722,7 @@
       </w:pPr>
     </w:lvl>
   </w:abstractNum>
-  <w:abstractNum w:abstractNumId="1" w15:restartNumberingAfterBreak="0">
+  <w:abstractNum w:abstractNumId="2" w15:restartNumberingAfterBreak="0">
     <w:nsid w:val="1EE151F8"/>
     <w:multiLevelType w:val="hybridMultilevel"/>
     <w:tmpl w:val="D71E4DBA"/>
@@ -2771,7 +2808,7 @@
       </w:pPr>
     </w:lvl>
   </w:abstractNum>
-  <w:abstractNum w:abstractNumId="2" w15:restartNumberingAfterBreak="0">
+  <w:abstractNum w:abstractNumId="3" w15:restartNumberingAfterBreak="0">
     <w:nsid w:val="28F44A9F"/>
     <w:multiLevelType w:val="hybridMultilevel"/>
     <w:tmpl w:val="1722BA14"/>
@@ -2857,7 +2894,7 @@
       </w:pPr>
     </w:lvl>
   </w:abstractNum>
-  <w:abstractNum w:abstractNumId="3" w15:restartNumberingAfterBreak="0">
+  <w:abstractNum w:abstractNumId="4" w15:restartNumberingAfterBreak="0">
     <w:nsid w:val="465C768A"/>
     <w:multiLevelType w:val="hybridMultilevel"/>
     <w:tmpl w:val="DD606104"/>
@@ -2943,7 +2980,7 @@
       </w:pPr>
     </w:lvl>
   </w:abstractNum>
-  <w:abstractNum w:abstractNumId="4" w15:restartNumberingAfterBreak="0">
+  <w:abstractNum w:abstractNumId="5" w15:restartNumberingAfterBreak="0">
     <w:nsid w:val="58CF4ECD"/>
     <w:multiLevelType w:val="multilevel"/>
     <w:tmpl w:val="0405001F"/>
@@ -3030,19 +3067,22 @@
     </w:lvl>
   </w:abstractNum>
   <w:num w:numId="1">
-    <w:abstractNumId w:val="0"/>
+    <w:abstractNumId w:val="1"/>
   </w:num>
   <w:num w:numId="2">
+    <w:abstractNumId w:val="3"/>
+  </w:num>
+  <w:num w:numId="3">
     <w:abstractNumId w:val="2"/>
   </w:num>
-  <w:num w:numId="3">
-    <w:abstractNumId w:val="1"/>
+  <w:num w:numId="4">
+    <w:abstractNumId w:val="5"/>
   </w:num>
-  <w:num w:numId="4">
+  <w:num w:numId="5">
     <w:abstractNumId w:val="4"/>
   </w:num>
-  <w:num w:numId="5">
-    <w:abstractNumId w:val="3"/>
+  <w:num w:numId="6">
+    <w:abstractNumId w:val="0"/>
   </w:num>
 </w:numbering>
 </file>

</xml_diff>